<commit_message>
Changes added to Git docs
</commit_message>
<xml_diff>
--- a/GIT_commands.docx
+++ b/GIT_commands.docx
@@ -38,13 +38,13 @@
       <w:r>
         <w:fldChar w:fldCharType="separate"/>
       </w:r>
-      <w:hyperlink w:anchor="_Toc68006703" w:history="1">
+      <w:hyperlink w:anchor="_Toc68183030" w:history="1">
         <w:r>
           <w:rPr>
             <w:rStyle w:val="Hyperlink"/>
             <w:noProof/>
           </w:rPr>
-          <w:t>Install GIT</w:t>
+          <w:t>Windows Basic Commands</w:t>
         </w:r>
         <w:r>
           <w:rPr>
@@ -65,7 +65,7 @@
             <w:noProof/>
             <w:webHidden/>
           </w:rPr>
-          <w:instrText xml:space="preserve"> PAGEREF _Toc68006703 \h </w:instrText>
+          <w:instrText xml:space="preserve"> PAGEREF _Toc68183030 \h </w:instrText>
         </w:r>
         <w:r>
           <w:rPr>
@@ -85,7 +85,7 @@
             <w:noProof/>
             <w:webHidden/>
           </w:rPr>
-          <w:t>1</w:t>
+          <w:t>2</w:t>
         </w:r>
         <w:r>
           <w:rPr>
@@ -108,12 +108,82 @@
           <w:lang w:eastAsia="en-IN"/>
         </w:rPr>
       </w:pPr>
-      <w:hyperlink w:anchor="_Toc68006704" w:history="1">
+      <w:hyperlink w:anchor="_Toc68183031" w:history="1">
         <w:r>
           <w:rPr>
             <w:rStyle w:val="Hyperlink"/>
             <w:noProof/>
           </w:rPr>
+          <w:t>Install GIT</w:t>
+        </w:r>
+        <w:r>
+          <w:rPr>
+            <w:noProof/>
+            <w:webHidden/>
+          </w:rPr>
+          <w:tab/>
+        </w:r>
+        <w:r>
+          <w:rPr>
+            <w:noProof/>
+            <w:webHidden/>
+          </w:rPr>
+          <w:fldChar w:fldCharType="begin"/>
+        </w:r>
+        <w:r>
+          <w:rPr>
+            <w:noProof/>
+            <w:webHidden/>
+          </w:rPr>
+          <w:instrText xml:space="preserve"> PAGEREF _Toc68183031 \h </w:instrText>
+        </w:r>
+        <w:r>
+          <w:rPr>
+            <w:noProof/>
+            <w:webHidden/>
+          </w:rPr>
+        </w:r>
+        <w:r>
+          <w:rPr>
+            <w:noProof/>
+            <w:webHidden/>
+          </w:rPr>
+          <w:fldChar w:fldCharType="separate"/>
+        </w:r>
+        <w:r>
+          <w:rPr>
+            <w:noProof/>
+            <w:webHidden/>
+          </w:rPr>
+          <w:t>2</w:t>
+        </w:r>
+        <w:r>
+          <w:rPr>
+            <w:noProof/>
+            <w:webHidden/>
+          </w:rPr>
+          <w:fldChar w:fldCharType="end"/>
+        </w:r>
+      </w:hyperlink>
+    </w:p>
+    <w:p>
+      <w:pPr>
+        <w:pStyle w:val="TOC1"/>
+        <w:tabs>
+          <w:tab w:val="right" w:leader="dot" w:pos="9016"/>
+        </w:tabs>
+        <w:rPr>
+          <w:rFonts w:eastAsiaTheme="minorEastAsia"/>
+          <w:noProof/>
+          <w:lang w:eastAsia="en-IN"/>
+        </w:rPr>
+      </w:pPr>
+      <w:hyperlink w:anchor="_Toc68183032" w:history="1">
+        <w:r>
+          <w:rPr>
+            <w:rStyle w:val="Hyperlink"/>
+            <w:noProof/>
+          </w:rPr>
           <w:t>Create New Repository</w:t>
         </w:r>
         <w:r>
@@ -135,7 +205,7 @@
             <w:noProof/>
             <w:webHidden/>
           </w:rPr>
-          <w:instrText xml:space="preserve"> PAGEREF _Toc68006704 \h </w:instrText>
+          <w:instrText xml:space="preserve"> PAGEREF _Toc68183032 \h </w:instrText>
         </w:r>
         <w:r>
           <w:rPr>
@@ -155,7 +225,7 @@
             <w:noProof/>
             <w:webHidden/>
           </w:rPr>
-          <w:t>1</w:t>
+          <w:t>2</w:t>
         </w:r>
         <w:r>
           <w:rPr>
@@ -174,7 +244,6 @@
       <w:r>
         <w:fldChar w:fldCharType="end"/>
       </w:r>
-      <w:bookmarkStart w:id="0" w:name="_Toc68006703"/>
     </w:p>
     <w:p>
       <w:pPr>
@@ -194,27 +263,290 @@
         <w:pStyle w:val="Heading1"/>
         <w:spacing w:line="480" w:lineRule="auto"/>
       </w:pPr>
+      <w:bookmarkStart w:id="0" w:name="_Toc68183030"/>
       <w:r>
         <w:lastRenderedPageBreak/>
+        <w:t>Windows Basic Commands</w:t>
+      </w:r>
+      <w:bookmarkEnd w:id="0"/>
+    </w:p>
+    <w:tbl>
+      <w:tblPr>
+        <w:tblStyle w:val="TableGrid"/>
+        <w:tblW w:w="0" w:type="auto"/>
+        <w:tblLook w:val="04A0" w:firstRow="1" w:lastRow="0" w:firstColumn="1" w:lastColumn="0" w:noHBand="0" w:noVBand="1"/>
+      </w:tblPr>
+      <w:tblGrid>
+        <w:gridCol w:w="1129"/>
+        <w:gridCol w:w="7887"/>
+      </w:tblGrid>
+      <w:tr>
+        <w:tc>
+          <w:tcPr>
+            <w:tcW w:w="1129" w:type="dxa"/>
+          </w:tcPr>
+          <w:p>
+            <w:proofErr w:type="spellStart"/>
+            <w:r>
+              <w:t>pwd</w:t>
+            </w:r>
+            <w:proofErr w:type="spellEnd"/>
+          </w:p>
+        </w:tc>
+        <w:tc>
+          <w:tcPr>
+            <w:tcW w:w="7887" w:type="dxa"/>
+          </w:tcPr>
+          <w:p>
+            <w:r>
+              <w:t>Print working directory</w:t>
+            </w:r>
+          </w:p>
+        </w:tc>
+      </w:tr>
+      <w:tr>
+        <w:tc>
+          <w:tcPr>
+            <w:tcW w:w="1129" w:type="dxa"/>
+          </w:tcPr>
+          <w:p>
+            <w:r>
+              <w:t>cd</w:t>
+            </w:r>
+          </w:p>
+        </w:tc>
+        <w:tc>
+          <w:tcPr>
+            <w:tcW w:w="7887" w:type="dxa"/>
+          </w:tcPr>
+          <w:p>
+            <w:r>
+              <w:t>Change working directory [ cd</w:t>
+            </w:r>
+            <w:proofErr w:type="gramStart"/>
+            <w:r>
+              <w:t xml:space="preserve"> ..</w:t>
+            </w:r>
+            <w:proofErr w:type="gramEnd"/>
+            <w:r>
+              <w:t xml:space="preserve"> or cd </w:t>
+            </w:r>
+            <w:proofErr w:type="gramStart"/>
+            <w:r>
+              <w:t>~ ]</w:t>
+            </w:r>
+            <w:proofErr w:type="gramEnd"/>
+          </w:p>
+        </w:tc>
+      </w:tr>
+      <w:tr>
+        <w:tc>
+          <w:tcPr>
+            <w:tcW w:w="1129" w:type="dxa"/>
+          </w:tcPr>
+          <w:p>
+            <w:r>
+              <w:t>ls</w:t>
+            </w:r>
+          </w:p>
+        </w:tc>
+        <w:tc>
+          <w:tcPr>
+            <w:tcW w:w="7887" w:type="dxa"/>
+          </w:tcPr>
+          <w:p>
+            <w:r>
+              <w:t xml:space="preserve">List files in </w:t>
+            </w:r>
+            <w:proofErr w:type="gramStart"/>
+            <w:r>
+              <w:t>directory  [</w:t>
+            </w:r>
+            <w:proofErr w:type="gramEnd"/>
+            <w:r>
+              <w:t xml:space="preserve"> </w:t>
+            </w:r>
+            <w:proofErr w:type="spellStart"/>
+            <w:r>
+              <w:t>dir</w:t>
+            </w:r>
+            <w:proofErr w:type="spellEnd"/>
+            <w:r>
+              <w:t xml:space="preserve"> for windows users ]</w:t>
+            </w:r>
+          </w:p>
+        </w:tc>
+      </w:tr>
+      <w:tr>
+        <w:tc>
+          <w:tcPr>
+            <w:tcW w:w="1129" w:type="dxa"/>
+          </w:tcPr>
+          <w:p>
+            <w:r>
+              <w:t>touch</w:t>
+            </w:r>
+          </w:p>
+        </w:tc>
+        <w:tc>
+          <w:tcPr>
+            <w:tcW w:w="7887" w:type="dxa"/>
+          </w:tcPr>
+          <w:p>
+            <w:r>
+              <w:t xml:space="preserve">Create new empty file [ Copy con for windows </w:t>
+            </w:r>
+            <w:proofErr w:type="gramStart"/>
+            <w:r>
+              <w:t>users ]</w:t>
+            </w:r>
+            <w:proofErr w:type="gramEnd"/>
+          </w:p>
+        </w:tc>
+      </w:tr>
+    </w:tbl>
+    <w:p/>
+    <w:p>
+      <w:pPr>
+        <w:pStyle w:val="Heading1"/>
+        <w:spacing w:line="480" w:lineRule="auto"/>
+      </w:pPr>
+      <w:bookmarkStart w:id="1" w:name="_Toc68183031"/>
+      <w:r>
         <w:t>Install GIT</w:t>
       </w:r>
-      <w:bookmarkEnd w:id="0"/>
-    </w:p>
-    <w:p>
-      <w:pPr>
-        <w:spacing w:line="480" w:lineRule="auto"/>
-      </w:pPr>
+      <w:bookmarkEnd w:id="1"/>
+    </w:p>
+    <w:p>
+      <w:pPr>
+        <w:pStyle w:val="Heading2"/>
+        <w:spacing w:line="480" w:lineRule="auto"/>
+      </w:pPr>
+      <w:r>
+        <w:t xml:space="preserve">Install GIT on </w:t>
+      </w:r>
+      <w:r>
+        <w:rPr>
+          <w:b/>
+          <w:bCs/>
+        </w:rPr>
+        <w:t>Windows</w:t>
+      </w:r>
+    </w:p>
+    <w:p>
+      <w:pPr>
+        <w:spacing w:line="480" w:lineRule="auto"/>
+      </w:pPr>
+      <w:hyperlink r:id="rId7" w:history="1">
+        <w:r>
+          <w:rPr>
+            <w:rStyle w:val="Hyperlink"/>
+          </w:rPr>
+          <w:t>https://git-scm.com/download/win</w:t>
+        </w:r>
+      </w:hyperlink>
+      <w:r>
+        <w:t xml:space="preserve"> </w:t>
+      </w:r>
+    </w:p>
+    <w:p>
+      <w:pPr>
+        <w:pStyle w:val="Heading2"/>
+        <w:spacing w:line="480" w:lineRule="auto"/>
+      </w:pPr>
+      <w:r>
+        <w:t xml:space="preserve">Install GIT on </w:t>
+      </w:r>
+      <w:r>
+        <w:rPr>
+          <w:b/>
+          <w:bCs/>
+        </w:rPr>
+        <w:t>LINUX</w:t>
+      </w:r>
+    </w:p>
+    <w:p>
+      <w:pPr>
+        <w:spacing w:line="240" w:lineRule="auto"/>
+        <w:rPr>
+          <w:b/>
+          <w:bCs/>
+        </w:rPr>
+      </w:pPr>
+      <w:r>
+        <w:rPr>
+          <w:b/>
+          <w:bCs/>
+        </w:rPr>
+        <w:t>Debian</w:t>
+      </w:r>
+    </w:p>
+    <w:p>
+      <w:pPr>
+        <w:spacing w:line="480" w:lineRule="auto"/>
+      </w:pPr>
+      <w:proofErr w:type="spellStart"/>
+      <w:r>
+        <w:t>sudo</w:t>
+      </w:r>
+      <w:proofErr w:type="spellEnd"/>
+      <w:r>
+        <w:t xml:space="preserve"> apt-get install git</w:t>
+      </w:r>
+    </w:p>
+    <w:p>
+      <w:pPr>
+        <w:spacing w:line="240" w:lineRule="auto"/>
+        <w:rPr>
+          <w:b/>
+          <w:bCs/>
+        </w:rPr>
+      </w:pPr>
+      <w:r>
+        <w:rPr>
+          <w:b/>
+          <w:bCs/>
+        </w:rPr>
+        <w:t>Fedora</w:t>
+      </w:r>
+    </w:p>
+    <w:p>
+      <w:pPr>
+        <w:spacing w:line="480" w:lineRule="auto"/>
+      </w:pPr>
+      <w:proofErr w:type="spellStart"/>
+      <w:r>
+        <w:t>sudo</w:t>
+      </w:r>
+      <w:proofErr w:type="spellEnd"/>
+      <w:r>
+        <w:t xml:space="preserve"> yum install git</w:t>
+      </w:r>
     </w:p>
     <w:p>
       <w:pPr>
         <w:pStyle w:val="Heading1"/>
         <w:spacing w:line="480" w:lineRule="auto"/>
       </w:pPr>
-      <w:bookmarkStart w:id="1" w:name="_Toc68006704"/>
+      <w:r>
+        <w:t>Configure GIT</w:t>
+      </w:r>
+    </w:p>
+    <w:p>
+      <w:pPr>
+        <w:spacing w:line="480" w:lineRule="auto"/>
+      </w:pPr>
+    </w:p>
+    <w:p>
+      <w:pPr>
+        <w:pStyle w:val="Heading1"/>
+        <w:spacing w:line="480" w:lineRule="auto"/>
+      </w:pPr>
+      <w:bookmarkStart w:id="2" w:name="_Toc68183032"/>
       <w:r>
         <w:t>Create New Repository</w:t>
       </w:r>
-      <w:bookmarkEnd w:id="1"/>
+      <w:bookmarkEnd w:id="2"/>
     </w:p>
     <w:p>
       <w:pPr>
@@ -282,6 +614,7 @@
         <w:spacing w:line="480" w:lineRule="auto"/>
       </w:pPr>
       <w:r>
+        <w:lastRenderedPageBreak/>
         <w:t>git branch -M main</w:t>
       </w:r>
     </w:p>
@@ -290,7 +623,13 @@
         <w:spacing w:line="480" w:lineRule="auto"/>
       </w:pPr>
       <w:r>
-        <w:t>git remote add origin https://github.com/myuxguide/PluralSightDocs.git</w:t>
+        <w:t>git remote add origin https://github.com/myuxguide/</w:t>
+      </w:r>
+      <w:r>
+        <w:t>DocsHome</w:t>
+      </w:r>
+      <w:r>
+        <w:t>.git</w:t>
       </w:r>
     </w:p>
     <w:p>
@@ -394,7 +733,6 @@
         <w:spacing w:line="480" w:lineRule="auto"/>
       </w:pPr>
       <w:r>
-        <w:lastRenderedPageBreak/>
         <w:t>git remote add origin https://github.com/myuxguide/AngularReference_wlgn.git</w:t>
       </w:r>
     </w:p>
@@ -1045,6 +1383,37 @@
       <w:szCs w:val="56"/>
     </w:rPr>
   </w:style>
+  <w:style w:type="table" w:styleId="TableGrid">
+    <w:name w:val="Table Grid"/>
+    <w:basedOn w:val="TableNormal"/>
+    <w:uiPriority w:val="39"/>
+    <w:rsid w:val="003022CD"/>
+    <w:pPr>
+      <w:spacing w:after="0" w:line="240" w:lineRule="auto"/>
+    </w:pPr>
+    <w:tblPr>
+      <w:tblBorders>
+        <w:top w:val="single" w:sz="4" w:space="0" w:color="auto"/>
+        <w:left w:val="single" w:sz="4" w:space="0" w:color="auto"/>
+        <w:bottom w:val="single" w:sz="4" w:space="0" w:color="auto"/>
+        <w:right w:val="single" w:sz="4" w:space="0" w:color="auto"/>
+        <w:insideH w:val="single" w:sz="4" w:space="0" w:color="auto"/>
+        <w:insideV w:val="single" w:sz="4" w:space="0" w:color="auto"/>
+      </w:tblBorders>
+    </w:tblPr>
+  </w:style>
+  <w:style w:type="character" w:styleId="UnresolvedMention">
+    <w:name w:val="Unresolved Mention"/>
+    <w:basedOn w:val="DefaultParagraphFont"/>
+    <w:uiPriority w:val="99"/>
+    <w:semiHidden/>
+    <w:unhideWhenUsed/>
+    <w:rsid w:val="00E53958"/>
+    <w:rPr>
+      <w:color w:val="605E5C"/>
+      <w:shd w:val="clear" w:color="auto" w:fill="E1DFDD"/>
+    </w:rPr>
+  </w:style>
 </w:styles>
 </file>
 

</xml_diff>

<commit_message>
Added changes on  Action Plan for Learning
</commit_message>
<xml_diff>
--- a/GIT_commands.docx
+++ b/GIT_commands.docx
@@ -38,7 +38,7 @@
       <w:r>
         <w:fldChar w:fldCharType="separate"/>
       </w:r>
-      <w:hyperlink w:anchor="_Toc68183030" w:history="1">
+      <w:hyperlink w:anchor="_Toc75520578" w:history="1">
         <w:r>
           <w:rPr>
             <w:rStyle w:val="Hyperlink"/>
@@ -65,7 +65,7 @@
             <w:noProof/>
             <w:webHidden/>
           </w:rPr>
-          <w:instrText xml:space="preserve"> PAGEREF _Toc68183030 \h </w:instrText>
+          <w:instrText xml:space="preserve"> PAGEREF _Toc75520578 \h </w:instrText>
         </w:r>
         <w:r>
           <w:rPr>
@@ -108,27 +108,92 @@
           <w:lang w:eastAsia="en-IN"/>
         </w:rPr>
       </w:pPr>
-      <w:hyperlink w:anchor="_Toc68183031" w:history="1">
+      <w:hyperlink w:anchor="_Toc75520579" w:history="1">
         <w:r>
           <w:rPr>
             <w:rStyle w:val="Hyperlink"/>
             <w:noProof/>
           </w:rPr>
-          <w:t>Inst</w:t>
-        </w:r>
+          <w:t>Install GIT</w:t>
+        </w:r>
+        <w:r>
+          <w:rPr>
+            <w:noProof/>
+            <w:webHidden/>
+          </w:rPr>
+          <w:tab/>
+        </w:r>
+        <w:r>
+          <w:rPr>
+            <w:noProof/>
+            <w:webHidden/>
+          </w:rPr>
+          <w:fldChar w:fldCharType="begin"/>
+        </w:r>
+        <w:r>
+          <w:rPr>
+            <w:noProof/>
+            <w:webHidden/>
+          </w:rPr>
+          <w:instrText xml:space="preserve"> PAGEREF _Toc75520579 \h </w:instrText>
+        </w:r>
+        <w:r>
+          <w:rPr>
+            <w:noProof/>
+            <w:webHidden/>
+          </w:rPr>
+        </w:r>
+        <w:r>
+          <w:rPr>
+            <w:noProof/>
+            <w:webHidden/>
+          </w:rPr>
+          <w:fldChar w:fldCharType="separate"/>
+        </w:r>
+        <w:r>
+          <w:rPr>
+            <w:noProof/>
+            <w:webHidden/>
+          </w:rPr>
+          <w:t>2</w:t>
+        </w:r>
+        <w:r>
+          <w:rPr>
+            <w:noProof/>
+            <w:webHidden/>
+          </w:rPr>
+          <w:fldChar w:fldCharType="end"/>
+        </w:r>
+      </w:hyperlink>
+    </w:p>
+    <w:p>
+      <w:pPr>
+        <w:pStyle w:val="TOC2"/>
+        <w:tabs>
+          <w:tab w:val="right" w:leader="dot" w:pos="9016"/>
+        </w:tabs>
+        <w:rPr>
+          <w:rFonts w:eastAsiaTheme="minorEastAsia"/>
+          <w:noProof/>
+          <w:lang w:eastAsia="en-IN"/>
+        </w:rPr>
+      </w:pPr>
+      <w:hyperlink w:anchor="_Toc75520580" w:history="1">
         <w:r>
           <w:rPr>
             <w:rStyle w:val="Hyperlink"/>
             <w:noProof/>
           </w:rPr>
-          <w:t>a</w:t>
+          <w:t xml:space="preserve">Install GIT on </w:t>
         </w:r>
         <w:r>
           <w:rPr>
             <w:rStyle w:val="Hyperlink"/>
-            <w:noProof/>
-          </w:rPr>
-          <w:t>ll GIT</w:t>
+            <w:b/>
+            <w:bCs/>
+            <w:noProof/>
+          </w:rPr>
+          <w:t>Windows</w:t>
         </w:r>
         <w:r>
           <w:rPr>
@@ -149,7 +214,86 @@
             <w:noProof/>
             <w:webHidden/>
           </w:rPr>
-          <w:instrText xml:space="preserve"> PAGEREF _Toc68183031 \h </w:instrText>
+          <w:instrText xml:space="preserve"> PAGEREF _Toc75520580 \h </w:instrText>
+        </w:r>
+        <w:r>
+          <w:rPr>
+            <w:noProof/>
+            <w:webHidden/>
+          </w:rPr>
+        </w:r>
+        <w:r>
+          <w:rPr>
+            <w:noProof/>
+            <w:webHidden/>
+          </w:rPr>
+          <w:fldChar w:fldCharType="separate"/>
+        </w:r>
+        <w:r>
+          <w:rPr>
+            <w:noProof/>
+            <w:webHidden/>
+          </w:rPr>
+          <w:t>2</w:t>
+        </w:r>
+        <w:r>
+          <w:rPr>
+            <w:noProof/>
+            <w:webHidden/>
+          </w:rPr>
+          <w:fldChar w:fldCharType="end"/>
+        </w:r>
+      </w:hyperlink>
+    </w:p>
+    <w:p>
+      <w:pPr>
+        <w:pStyle w:val="TOC2"/>
+        <w:tabs>
+          <w:tab w:val="right" w:leader="dot" w:pos="9016"/>
+        </w:tabs>
+        <w:rPr>
+          <w:rFonts w:eastAsiaTheme="minorEastAsia"/>
+          <w:noProof/>
+          <w:lang w:eastAsia="en-IN"/>
+        </w:rPr>
+      </w:pPr>
+      <w:hyperlink w:anchor="_Toc75520581" w:history="1">
+        <w:r>
+          <w:rPr>
+            <w:rStyle w:val="Hyperlink"/>
+            <w:noProof/>
+          </w:rPr>
+          <w:t xml:space="preserve">Install GIT on </w:t>
+        </w:r>
+        <w:r>
+          <w:rPr>
+            <w:rStyle w:val="Hyperlink"/>
+            <w:b/>
+            <w:bCs/>
+            <w:noProof/>
+          </w:rPr>
+          <w:t>LINUX</w:t>
+        </w:r>
+        <w:r>
+          <w:rPr>
+            <w:noProof/>
+            <w:webHidden/>
+          </w:rPr>
+          <w:tab/>
+        </w:r>
+        <w:r>
+          <w:rPr>
+            <w:noProof/>
+            <w:webHidden/>
+          </w:rPr>
+          <w:fldChar w:fldCharType="begin"/>
+        </w:r>
+        <w:r>
+          <w:rPr>
+            <w:noProof/>
+            <w:webHidden/>
+          </w:rPr>
+          <w:instrText xml:space="preserve"> PAGEREF _Toc75520581 \h </w:instrText>
         </w:r>
         <w:r>
           <w:rPr>
@@ -192,12 +336,82 @@
           <w:lang w:eastAsia="en-IN"/>
         </w:rPr>
       </w:pPr>
-      <w:hyperlink w:anchor="_Toc68183032" w:history="1">
+      <w:hyperlink w:anchor="_Toc75520582" w:history="1">
         <w:r>
           <w:rPr>
             <w:rStyle w:val="Hyperlink"/>
             <w:noProof/>
           </w:rPr>
+          <w:t>Configure GIT</w:t>
+        </w:r>
+        <w:r>
+          <w:rPr>
+            <w:noProof/>
+            <w:webHidden/>
+          </w:rPr>
+          <w:tab/>
+        </w:r>
+        <w:r>
+          <w:rPr>
+            <w:noProof/>
+            <w:webHidden/>
+          </w:rPr>
+          <w:fldChar w:fldCharType="begin"/>
+        </w:r>
+        <w:r>
+          <w:rPr>
+            <w:noProof/>
+            <w:webHidden/>
+          </w:rPr>
+          <w:instrText xml:space="preserve"> PAGEREF _Toc75520582 \h </w:instrText>
+        </w:r>
+        <w:r>
+          <w:rPr>
+            <w:noProof/>
+            <w:webHidden/>
+          </w:rPr>
+        </w:r>
+        <w:r>
+          <w:rPr>
+            <w:noProof/>
+            <w:webHidden/>
+          </w:rPr>
+          <w:fldChar w:fldCharType="separate"/>
+        </w:r>
+        <w:r>
+          <w:rPr>
+            <w:noProof/>
+            <w:webHidden/>
+          </w:rPr>
+          <w:t>2</w:t>
+        </w:r>
+        <w:r>
+          <w:rPr>
+            <w:noProof/>
+            <w:webHidden/>
+          </w:rPr>
+          <w:fldChar w:fldCharType="end"/>
+        </w:r>
+      </w:hyperlink>
+    </w:p>
+    <w:p>
+      <w:pPr>
+        <w:pStyle w:val="TOC1"/>
+        <w:tabs>
+          <w:tab w:val="right" w:leader="dot" w:pos="9016"/>
+        </w:tabs>
+        <w:rPr>
+          <w:rFonts w:eastAsiaTheme="minorEastAsia"/>
+          <w:noProof/>
+          <w:lang w:eastAsia="en-IN"/>
+        </w:rPr>
+      </w:pPr>
+      <w:hyperlink w:anchor="_Toc75520583" w:history="1">
+        <w:r>
+          <w:rPr>
+            <w:rStyle w:val="Hyperlink"/>
+            <w:noProof/>
+          </w:rPr>
           <w:t>Create New Repository</w:t>
         </w:r>
         <w:r>
@@ -219,7 +433,7 @@
             <w:noProof/>
             <w:webHidden/>
           </w:rPr>
-          <w:instrText xml:space="preserve"> PAGEREF _Toc68183032 \h </w:instrText>
+          <w:instrText xml:space="preserve"> PAGEREF _Toc75520583 \h </w:instrText>
         </w:r>
         <w:r>
           <w:rPr>
@@ -277,7 +491,7 @@
         <w:pStyle w:val="Heading1"/>
         <w:spacing w:line="480" w:lineRule="auto"/>
       </w:pPr>
-      <w:bookmarkStart w:id="0" w:name="_Toc68183030"/>
+      <w:bookmarkStart w:id="0" w:name="_Toc75520578"/>
       <w:r>
         <w:lastRenderedPageBreak/>
         <w:t>Windows Basic Commands</w:t>
@@ -335,21 +549,8 @@
           </w:tcPr>
           <w:p>
             <w:r>
-              <w:t>Change working directory [ cd</w:t>
+              <w:t>Change working directory [ cd .. or cd ~ ]</w:t>
             </w:r>
-            <w:proofErr w:type="gramStart"/>
-            <w:r>
-              <w:t xml:space="preserve"> ..</w:t>
-            </w:r>
-            <w:proofErr w:type="gramEnd"/>
-            <w:r>
-              <w:t xml:space="preserve"> or cd </w:t>
-            </w:r>
-            <w:proofErr w:type="gramStart"/>
-            <w:r>
-              <w:t>~ ]</w:t>
-            </w:r>
-            <w:proofErr w:type="gramEnd"/>
           </w:p>
         </w:tc>
       </w:tr>
@@ -370,15 +571,7 @@
           </w:tcPr>
           <w:p>
             <w:r>
-              <w:t xml:space="preserve">List files in </w:t>
-            </w:r>
-            <w:proofErr w:type="gramStart"/>
-            <w:r>
-              <w:t>directory  [</w:t>
-            </w:r>
-            <w:proofErr w:type="gramEnd"/>
-            <w:r>
-              <w:t xml:space="preserve"> </w:t>
+              <w:t xml:space="preserve">List files in directory  [ </w:t>
             </w:r>
             <w:proofErr w:type="spellStart"/>
             <w:r>
@@ -408,13 +601,8 @@
           </w:tcPr>
           <w:p>
             <w:r>
-              <w:t xml:space="preserve">Create new empty file [ Copy con for windows </w:t>
+              <w:t>Create new empty file [ Copy con for windows users ]</w:t>
             </w:r>
-            <w:proofErr w:type="gramStart"/>
-            <w:r>
-              <w:t>users ]</w:t>
-            </w:r>
-            <w:proofErr w:type="gramEnd"/>
           </w:p>
         </w:tc>
       </w:tr>
@@ -425,7 +613,7 @@
         <w:pStyle w:val="Heading1"/>
         <w:spacing w:line="480" w:lineRule="auto"/>
       </w:pPr>
-      <w:bookmarkStart w:id="1" w:name="_Toc68183031"/>
+      <w:bookmarkStart w:id="1" w:name="_Toc75520579"/>
       <w:r>
         <w:t>Install GIT</w:t>
       </w:r>
@@ -436,6 +624,7 @@
         <w:pStyle w:val="Heading2"/>
         <w:spacing w:line="480" w:lineRule="auto"/>
       </w:pPr>
+      <w:bookmarkStart w:id="2" w:name="_Toc75520580"/>
       <w:r>
         <w:t xml:space="preserve">Install GIT on </w:t>
       </w:r>
@@ -446,6 +635,7 @@
         </w:rPr>
         <w:t>Windows</w:t>
       </w:r>
+      <w:bookmarkEnd w:id="2"/>
     </w:p>
     <w:p>
       <w:pPr>
@@ -468,6 +658,7 @@
         <w:pStyle w:val="Heading2"/>
         <w:spacing w:line="480" w:lineRule="auto"/>
       </w:pPr>
+      <w:bookmarkStart w:id="3" w:name="_Toc75520581"/>
       <w:r>
         <w:t xml:space="preserve">Install GIT on </w:t>
       </w:r>
@@ -478,6 +669,7 @@
         </w:rPr>
         <w:t>LINUX</w:t>
       </w:r>
+      <w:bookmarkEnd w:id="3"/>
     </w:p>
     <w:p>
       <w:pPr>
@@ -542,12 +734,11 @@
         <w:pStyle w:val="Heading1"/>
         <w:spacing w:line="480" w:lineRule="auto"/>
       </w:pPr>
-      <w:r>
-        <w:t xml:space="preserve">Configure </w:t>
-      </w:r>
-      <w:r>
-        <w:t>GIT</w:t>
-      </w:r>
+      <w:bookmarkStart w:id="4" w:name="_Toc75520582"/>
+      <w:r>
+        <w:t>Configure GIT</w:t>
+      </w:r>
+      <w:bookmarkEnd w:id="4"/>
     </w:p>
     <w:p>
       <w:pPr>
@@ -559,11 +750,11 @@
         <w:pStyle w:val="Heading1"/>
         <w:spacing w:line="480" w:lineRule="auto"/>
       </w:pPr>
-      <w:bookmarkStart w:id="2" w:name="_Toc68183032"/>
+      <w:bookmarkStart w:id="5" w:name="_Toc75520583"/>
       <w:r>
         <w:t>Create New Repository</w:t>
       </w:r>
-      <w:bookmarkEnd w:id="2"/>
+      <w:bookmarkEnd w:id="5"/>
     </w:p>
     <w:p>
       <w:pPr>

</xml_diff>